<commit_message>
New translations GET SMARTCASH.docx (Italian)
</commit_message>
<xml_diff>
--- a/done/Italian/GET SMARTCASH.docx
+++ b/done/Italian/GET SMARTCASH.docx
@@ -29,7 +29,7 @@
           <w:sz w:val="28"/>
           <w:szCs w:val="28"/>
         </w:rPr>
-        <w:t xml:space="preserve">WHERE TO GET SMARTCASH?</w:t>
+        <w:t xml:space="preserve">DOVE TROVARE SMARTCASH?</w:t>
       </w:r>
     </w:p>
     <w:p>
@@ -52,7 +52,7 @@
           <w:sz w:val="28"/>
           <w:szCs w:val="28"/>
         </w:rPr>
-        <w:t xml:space="preserve">SmartCash is very new to the scene, so obtaining some may be a tad more complex than simply purchasing from Coinbase, but we’ve got you covered.</w:t>
+        <w:t xml:space="preserve">Smartcash è davvero recente, procurarsene un pò potrebbe quindi essere un pochino più complesso rispetto ad un semplice acquisto su Coinbase, ma ci abbiamo pensato noi.</w:t>
       </w:r>
     </w:p>
     <w:p>

</xml_diff>